<commit_message>
snelheid meten controleer naukeurigheid
</commit_message>
<xml_diff>
--- a/Bundel/To do list 1.0.docx
+++ b/Bundel/To do list 1.0.docx
@@ -1,6 +1,6 @@
 
 <file path=word/document.xml><?xml version="1.0" encoding="utf-8"?>
-<w:document xmlns:wpc="http://schemas.microsoft.com/office/word/2010/wordprocessingCanvas" xmlns:cx="http://schemas.microsoft.com/office/drawing/2014/chartex" xmlns:cx1="http://schemas.microsoft.com/office/drawing/2015/9/8/chartex" xmlns:cx2="http://schemas.microsoft.com/office/drawing/2015/10/21/chartex" xmlns:cx3="http://schemas.microsoft.com/office/drawing/2016/5/9/chartex" xmlns:cx4="http://schemas.microsoft.com/office/drawing/2016/5/10/chartex" xmlns:cx5="http://schemas.microsoft.com/office/drawing/2016/5/11/chartex" xmlns:cx6="http://schemas.microsoft.com/office/drawing/2016/5/12/chartex" xmlns:cx7="http://schemas.microsoft.com/office/drawing/2016/5/13/chartex" xmlns:cx8="http://schemas.microsoft.com/office/drawing/2016/5/14/chartex" xmlns:mc="http://schemas.openxmlformats.org/markup-compatibility/2006" xmlns:aink="http://schemas.microsoft.com/office/drawing/2016/ink" xmlns:am3d="http://schemas.microsoft.com/office/drawing/2017/model3d" xmlns:o="urn:schemas-microsoft-com:office:office" xmlns:r="http://schemas.openxmlformats.org/officeDocument/2006/relationships" xmlns:m="http://schemas.openxmlformats.org/officeDocument/2006/math" xmlns:v="urn:schemas-microsoft-com:vml" xmlns:wp14="http://schemas.microsoft.com/office/word/2010/wordprocessingDrawing" xmlns:wp="http://schemas.openxmlformats.org/drawingml/2006/wordprocessingDrawing" xmlns:w10="urn:schemas-microsoft-com:office:word" xmlns:w="http://schemas.openxmlformats.org/wordprocessingml/2006/main" xmlns:w14="http://schemas.microsoft.com/office/word/2010/wordml" xmlns:w15="http://schemas.microsoft.com/office/word/2012/wordml" xmlns:w16cid="http://schemas.microsoft.com/office/word/2016/wordml/cid" xmlns:w16se="http://schemas.microsoft.com/office/word/2015/wordml/symex" xmlns:wpg="http://schemas.microsoft.com/office/word/2010/wordprocessingGroup" xmlns:wpi="http://schemas.microsoft.com/office/word/2010/wordprocessingInk" xmlns:wne="http://schemas.microsoft.com/office/word/2006/wordml" xmlns:wps="http://schemas.microsoft.com/office/word/2010/wordprocessingShape" mc:Ignorable="w14 w15 w16se w16cid wp14">
+<w:document xmlns:wpc="http://schemas.microsoft.com/office/word/2010/wordprocessingCanvas" xmlns:cx="http://schemas.microsoft.com/office/drawing/2014/chartex" xmlns:mc="http://schemas.openxmlformats.org/markup-compatibility/2006" xmlns:o="urn:schemas-microsoft-com:office:office" xmlns:r="http://schemas.openxmlformats.org/officeDocument/2006/relationships" xmlns:m="http://schemas.openxmlformats.org/officeDocument/2006/math" xmlns:v="urn:schemas-microsoft-com:vml" xmlns:wp14="http://schemas.microsoft.com/office/word/2010/wordprocessingDrawing" xmlns:wp="http://schemas.openxmlformats.org/drawingml/2006/wordprocessingDrawing" xmlns:w10="urn:schemas-microsoft-com:office:word" xmlns:w="http://schemas.openxmlformats.org/wordprocessingml/2006/main" xmlns:w14="http://schemas.microsoft.com/office/word/2010/wordml" xmlns:w15="http://schemas.microsoft.com/office/word/2012/wordml" xmlns:w16se="http://schemas.microsoft.com/office/word/2015/wordml/symex" xmlns:wpg="http://schemas.microsoft.com/office/word/2010/wordprocessingGroup" xmlns:wpi="http://schemas.microsoft.com/office/word/2010/wordprocessingInk" xmlns:wne="http://schemas.microsoft.com/office/word/2006/wordml" xmlns:wps="http://schemas.microsoft.com/office/word/2010/wordprocessingShape" mc:Ignorable="w14 w15 w16se wp14">
   <w:body>
     <w:p>
       <w:pPr>
@@ -61,7 +61,7 @@
       <w:pPr>
         <w:pStyle w:val="Lijstalinea"/>
         <w:numPr>
-          <w:ilvl w:val="0"/>
+          <w:ilvl w:val="1"/>
           <w:numId w:val="3"/>
         </w:numPr>
         <w:rPr>
@@ -69,22 +69,28 @@
           <w:szCs w:val="28"/>
         </w:rPr>
       </w:pPr>
-      <w:proofErr w:type="gramStart"/>
-      <w:r>
-        <w:rPr>
-          <w:sz w:val="28"/>
-          <w:szCs w:val="28"/>
-        </w:rPr>
-        <w:t>meettoestel</w:t>
-      </w:r>
-      <w:proofErr w:type="gramEnd"/>
-      <w:r>
-        <w:rPr>
-          <w:sz w:val="28"/>
-          <w:szCs w:val="28"/>
-        </w:rPr>
-        <w:t xml:space="preserve"> maken</w:t>
-      </w:r>
+      <w:r>
+        <w:rPr>
+          <w:sz w:val="28"/>
+          <w:szCs w:val="28"/>
+        </w:rPr>
+        <w:t>handleiding</w:t>
+      </w:r>
+    </w:p>
+    <w:p>
+      <w:pPr>
+        <w:pStyle w:val="Lijstalinea"/>
+        <w:numPr>
+          <w:ilvl w:val="1"/>
+          <w:numId w:val="3"/>
+        </w:numPr>
+        <w:rPr>
+          <w:sz w:val="28"/>
+          <w:szCs w:val="28"/>
+        </w:rPr>
+      </w:pPr>
+      <w:bookmarkStart w:id="0" w:name="_GoBack"/>
+      <w:bookmarkEnd w:id="0"/>
     </w:p>
     <w:p>
       <w:pPr>
@@ -98,44 +104,12 @@
           <w:szCs w:val="28"/>
         </w:rPr>
       </w:pPr>
-      <w:proofErr w:type="gramStart"/>
-      <w:r>
-        <w:rPr>
-          <w:sz w:val="28"/>
-          <w:szCs w:val="28"/>
-        </w:rPr>
-        <w:t>website</w:t>
-      </w:r>
-      <w:proofErr w:type="gramEnd"/>
-      <w:r>
-        <w:rPr>
-          <w:sz w:val="28"/>
-          <w:szCs w:val="28"/>
-        </w:rPr>
-        <w:t xml:space="preserve"> mooier maken</w:t>
-      </w:r>
-      <w:r>
-        <w:rPr>
-          <w:sz w:val="28"/>
-          <w:szCs w:val="28"/>
-        </w:rPr>
-        <w:t xml:space="preserve"> (</w:t>
-      </w:r>
-      <w:proofErr w:type="spellStart"/>
-      <w:r>
-        <w:rPr>
-          <w:sz w:val="28"/>
-          <w:szCs w:val="28"/>
-        </w:rPr>
-        <w:t>footer</w:t>
-      </w:r>
-      <w:proofErr w:type="spellEnd"/>
-      <w:r>
-        <w:rPr>
-          <w:sz w:val="28"/>
-          <w:szCs w:val="28"/>
-        </w:rPr>
-        <w:t>, verdere uitleg toevoegen)(Ruben)</w:t>
+      <w:r>
+        <w:rPr>
+          <w:sz w:val="28"/>
+          <w:szCs w:val="28"/>
+        </w:rPr>
+        <w:t>meettoestel maken</w:t>
       </w:r>
     </w:p>
     <w:p>
@@ -155,7 +129,30 @@
           <w:sz w:val="28"/>
           <w:szCs w:val="28"/>
         </w:rPr>
-        <w:t xml:space="preserve">Website beveiliging? </w:t>
+        <w:t>website mooier maken</w:t>
+      </w:r>
+      <w:r>
+        <w:rPr>
+          <w:sz w:val="28"/>
+          <w:szCs w:val="28"/>
+        </w:rPr>
+        <w:t xml:space="preserve"> (</w:t>
+      </w:r>
+      <w:proofErr w:type="spellStart"/>
+      <w:r>
+        <w:rPr>
+          <w:sz w:val="28"/>
+          <w:szCs w:val="28"/>
+        </w:rPr>
+        <w:t>footer</w:t>
+      </w:r>
+      <w:proofErr w:type="spellEnd"/>
+      <w:r>
+        <w:rPr>
+          <w:sz w:val="28"/>
+          <w:szCs w:val="28"/>
+        </w:rPr>
+        <w:t>, verdere uitleg toevoegen)(Ruben)</w:t>
       </w:r>
     </w:p>
     <w:p>
@@ -170,30 +167,12 @@
           <w:szCs w:val="28"/>
         </w:rPr>
       </w:pPr>
-      <w:proofErr w:type="gramStart"/>
-      <w:r>
-        <w:rPr>
-          <w:sz w:val="28"/>
-          <w:szCs w:val="28"/>
-        </w:rPr>
-        <w:t>websit</w:t>
-      </w:r>
-      <w:bookmarkStart w:id="0" w:name="_GoBack"/>
-      <w:bookmarkEnd w:id="0"/>
-      <w:r>
-        <w:rPr>
-          <w:sz w:val="28"/>
-          <w:szCs w:val="28"/>
-        </w:rPr>
-        <w:t>e</w:t>
-      </w:r>
-      <w:proofErr w:type="gramEnd"/>
-      <w:r>
-        <w:rPr>
-          <w:sz w:val="28"/>
-          <w:szCs w:val="28"/>
-        </w:rPr>
-        <w:t xml:space="preserve"> kunnen hosten</w:t>
+      <w:r>
+        <w:rPr>
+          <w:sz w:val="28"/>
+          <w:szCs w:val="28"/>
+        </w:rPr>
+        <w:t xml:space="preserve">Website beveiliging? </w:t>
       </w:r>
     </w:p>
     <w:p>
@@ -208,7 +187,26 @@
           <w:szCs w:val="28"/>
         </w:rPr>
       </w:pPr>
-      <w:proofErr w:type="gramStart"/>
+      <w:r>
+        <w:rPr>
+          <w:sz w:val="28"/>
+          <w:szCs w:val="28"/>
+        </w:rPr>
+        <w:t>website kunnen hosten</w:t>
+      </w:r>
+    </w:p>
+    <w:p>
+      <w:pPr>
+        <w:pStyle w:val="Lijstalinea"/>
+        <w:numPr>
+          <w:ilvl w:val="0"/>
+          <w:numId w:val="3"/>
+        </w:numPr>
+        <w:rPr>
+          <w:sz w:val="28"/>
+          <w:szCs w:val="28"/>
+        </w:rPr>
+      </w:pPr>
       <w:r>
         <w:rPr>
           <w:sz w:val="28"/>
@@ -228,15 +226,7 @@
           <w:sz w:val="28"/>
           <w:szCs w:val="28"/>
         </w:rPr>
-        <w:t>s</w:t>
-      </w:r>
-      <w:proofErr w:type="gramEnd"/>
-      <w:r>
-        <w:rPr>
-          <w:sz w:val="28"/>
-          <w:szCs w:val="28"/>
-        </w:rPr>
-        <w:t xml:space="preserve"> updaten</w:t>
+        <w:t>s updaten</w:t>
       </w:r>
       <w:r>
         <w:rPr>
@@ -260,6 +250,13 @@
           <w:szCs w:val="28"/>
         </w:rPr>
         <w:t xml:space="preserve"> en schuifknop)</w:t>
+      </w:r>
+      <w:r>
+        <w:rPr>
+          <w:sz w:val="28"/>
+          <w:szCs w:val="28"/>
+        </w:rPr>
+        <w:t>(Ruben)</w:t>
       </w:r>
     </w:p>
     <w:p>
@@ -302,7 +299,7 @@
 </file>
 
 <file path=word/numbering.xml><?xml version="1.0" encoding="utf-8"?>
-<w:numbering xmlns:wpc="http://schemas.microsoft.com/office/word/2010/wordprocessingCanvas" xmlns:cx="http://schemas.microsoft.com/office/drawing/2014/chartex" xmlns:cx1="http://schemas.microsoft.com/office/drawing/2015/9/8/chartex" xmlns:cx2="http://schemas.microsoft.com/office/drawing/2015/10/21/chartex" xmlns:cx3="http://schemas.microsoft.com/office/drawing/2016/5/9/chartex" xmlns:cx4="http://schemas.microsoft.com/office/drawing/2016/5/10/chartex" xmlns:cx5="http://schemas.microsoft.com/office/drawing/2016/5/11/chartex" xmlns:cx6="http://schemas.microsoft.com/office/drawing/2016/5/12/chartex" xmlns:cx7="http://schemas.microsoft.com/office/drawing/2016/5/13/chartex" xmlns:cx8="http://schemas.microsoft.com/office/drawing/2016/5/14/chartex" xmlns:mc="http://schemas.openxmlformats.org/markup-compatibility/2006" xmlns:aink="http://schemas.microsoft.com/office/drawing/2016/ink" xmlns:am3d="http://schemas.microsoft.com/office/drawing/2017/model3d" xmlns:o="urn:schemas-microsoft-com:office:office" xmlns:r="http://schemas.openxmlformats.org/officeDocument/2006/relationships" xmlns:m="http://schemas.openxmlformats.org/officeDocument/2006/math" xmlns:v="urn:schemas-microsoft-com:vml" xmlns:wp14="http://schemas.microsoft.com/office/word/2010/wordprocessingDrawing" xmlns:wp="http://schemas.openxmlformats.org/drawingml/2006/wordprocessingDrawing" xmlns:w10="urn:schemas-microsoft-com:office:word" xmlns:w="http://schemas.openxmlformats.org/wordprocessingml/2006/main" xmlns:w14="http://schemas.microsoft.com/office/word/2010/wordml" xmlns:w15="http://schemas.microsoft.com/office/word/2012/wordml" xmlns:w16cid="http://schemas.microsoft.com/office/word/2016/wordml/cid" xmlns:w16se="http://schemas.microsoft.com/office/word/2015/wordml/symex" xmlns:wpg="http://schemas.microsoft.com/office/word/2010/wordprocessingGroup" xmlns:wpi="http://schemas.microsoft.com/office/word/2010/wordprocessingInk" xmlns:wne="http://schemas.microsoft.com/office/word/2006/wordml" xmlns:wps="http://schemas.microsoft.com/office/word/2010/wordprocessingShape" mc:Ignorable="w14 w15 w16se w16cid wp14">
+<w:numbering xmlns:wpc="http://schemas.microsoft.com/office/word/2010/wordprocessingCanvas" xmlns:cx="http://schemas.microsoft.com/office/drawing/2014/chartex" xmlns:mc="http://schemas.openxmlformats.org/markup-compatibility/2006" xmlns:o="urn:schemas-microsoft-com:office:office" xmlns:r="http://schemas.openxmlformats.org/officeDocument/2006/relationships" xmlns:m="http://schemas.openxmlformats.org/officeDocument/2006/math" xmlns:v="urn:schemas-microsoft-com:vml" xmlns:wp14="http://schemas.microsoft.com/office/word/2010/wordprocessingDrawing" xmlns:wp="http://schemas.openxmlformats.org/drawingml/2006/wordprocessingDrawing" xmlns:w10="urn:schemas-microsoft-com:office:word" xmlns:w="http://schemas.openxmlformats.org/wordprocessingml/2006/main" xmlns:w14="http://schemas.microsoft.com/office/word/2010/wordml" xmlns:w15="http://schemas.microsoft.com/office/word/2012/wordml" xmlns:w16se="http://schemas.microsoft.com/office/word/2015/wordml/symex" xmlns:wpg="http://schemas.microsoft.com/office/word/2010/wordprocessingGroup" xmlns:wpi="http://schemas.microsoft.com/office/word/2010/wordprocessingInk" xmlns:wne="http://schemas.microsoft.com/office/word/2006/wordml" xmlns:wps="http://schemas.microsoft.com/office/word/2010/wordprocessingShape" mc:Ignorable="w14 w15 w16se wp14">
   <w:abstractNum w:abstractNumId="0" w15:restartNumberingAfterBreak="0">
     <w:nsid w:val="3DBC05C0"/>
     <w:multiLevelType w:val="hybridMultilevel"/>
@@ -430,7 +427,7 @@
         <w:rFonts w:ascii="Calibri" w:eastAsiaTheme="minorHAnsi" w:hAnsi="Calibri" w:cs="Calibri" w:hint="default"/>
       </w:rPr>
     </w:lvl>
-    <w:lvl w:ilvl="1" w:tplc="04130003" w:tentative="1">
+    <w:lvl w:ilvl="1" w:tplc="04130003">
       <w:start w:val="1"/>
       <w:numFmt w:val="bullet"/>
       <w:lvlText w:val="o"/>
@@ -653,7 +650,7 @@
 </file>
 
 <file path=word/styles.xml><?xml version="1.0" encoding="utf-8"?>
-<w:styles xmlns:mc="http://schemas.openxmlformats.org/markup-compatibility/2006" xmlns:r="http://schemas.openxmlformats.org/officeDocument/2006/relationships" xmlns:w="http://schemas.openxmlformats.org/wordprocessingml/2006/main" xmlns:w14="http://schemas.microsoft.com/office/word/2010/wordml" xmlns:w15="http://schemas.microsoft.com/office/word/2012/wordml" xmlns:w16cid="http://schemas.microsoft.com/office/word/2016/wordml/cid" xmlns:w16se="http://schemas.microsoft.com/office/word/2015/wordml/symex" mc:Ignorable="w14 w15 w16se w16cid">
+<w:styles xmlns:mc="http://schemas.openxmlformats.org/markup-compatibility/2006" xmlns:r="http://schemas.openxmlformats.org/officeDocument/2006/relationships" xmlns:w="http://schemas.openxmlformats.org/wordprocessingml/2006/main" xmlns:w14="http://schemas.microsoft.com/office/word/2010/wordml" xmlns:w15="http://schemas.microsoft.com/office/word/2012/wordml" xmlns:w16se="http://schemas.microsoft.com/office/word/2015/wordml/symex" mc:Ignorable="w14 w15 w16se">
   <w:docDefaults>
     <w:rPrDefault>
       <w:rPr>
@@ -669,7 +666,7 @@
       </w:pPr>
     </w:pPrDefault>
   </w:docDefaults>
-  <w:latentStyles w:defLockedState="0" w:defUIPriority="99" w:defSemiHidden="0" w:defUnhideWhenUsed="0" w:defQFormat="0" w:count="375">
+  <w:latentStyles w:defLockedState="0" w:defUIPriority="99" w:defSemiHidden="0" w:defUnhideWhenUsed="0" w:defQFormat="0" w:count="371">
     <w:lsdException w:name="Normal" w:uiPriority="0" w:qFormat="1"/>
     <w:lsdException w:name="heading 1" w:uiPriority="9" w:qFormat="1"/>
     <w:lsdException w:name="heading 2" w:semiHidden="1" w:uiPriority="9" w:unhideWhenUsed="1" w:qFormat="1"/>
@@ -1041,10 +1038,6 @@
     <w:lsdException w:name="List Table 5 Dark Accent 6" w:uiPriority="50"/>
     <w:lsdException w:name="List Table 6 Colorful Accent 6" w:uiPriority="51"/>
     <w:lsdException w:name="List Table 7 Colorful Accent 6" w:uiPriority="52"/>
-    <w:lsdException w:name="Mention" w:semiHidden="1" w:unhideWhenUsed="1"/>
-    <w:lsdException w:name="Smart Hyperlink" w:semiHidden="1" w:unhideWhenUsed="1"/>
-    <w:lsdException w:name="Hashtag" w:semiHidden="1" w:unhideWhenUsed="1"/>
-    <w:lsdException w:name="Unresolved Mention" w:semiHidden="1" w:unhideWhenUsed="1"/>
   </w:latentStyles>
   <w:style w:type="paragraph" w:default="1" w:styleId="Standaard">
     <w:name w:val="Normal"/>

</xml_diff>

<commit_message>
bundel en to do
</commit_message>
<xml_diff>
--- a/Bundel/To do list 1.0.docx
+++ b/Bundel/To do list 1.0.docx
@@ -113,31 +113,29 @@
           <w:szCs w:val="28"/>
         </w:rPr>
       </w:pPr>
-      <w:proofErr w:type="gramStart"/>
-      <w:r>
-        <w:rPr>
-          <w:sz w:val="28"/>
-          <w:szCs w:val="28"/>
-        </w:rPr>
-        <w:t>meettoestel</w:t>
-      </w:r>
-      <w:proofErr w:type="gramEnd"/>
-      <w:r>
-        <w:rPr>
-          <w:sz w:val="28"/>
-          <w:szCs w:val="28"/>
-        </w:rPr>
-        <w:t xml:space="preserve"> maken</w:t>
-      </w:r>
-      <w:r>
-        <w:rPr>
-          <w:sz w:val="28"/>
-          <w:szCs w:val="28"/>
-        </w:rPr>
-        <w:t xml:space="preserve"> – sim 900</w:t>
-      </w:r>
-      <w:bookmarkStart w:id="0" w:name="_GoBack"/>
-      <w:bookmarkEnd w:id="0"/>
+      <w:r>
+        <w:rPr>
+          <w:sz w:val="28"/>
+          <w:szCs w:val="28"/>
+        </w:rPr>
+        <w:t xml:space="preserve">Website </w:t>
+      </w:r>
+      <w:proofErr w:type="spellStart"/>
+      <w:r>
+        <w:rPr>
+          <w:sz w:val="28"/>
+          <w:szCs w:val="28"/>
+        </w:rPr>
+        <w:t>datalistener</w:t>
+      </w:r>
+      <w:proofErr w:type="spellEnd"/>
+      <w:r>
+        <w:rPr>
+          <w:sz w:val="28"/>
+          <w:szCs w:val="28"/>
+        </w:rPr>
+        <w:t xml:space="preserve"> nakijken, volgorde?</w:t>
+      </w:r>
     </w:p>
     <w:p>
       <w:pPr>
@@ -325,6 +323,8 @@
           <w:szCs w:val="28"/>
         </w:rPr>
       </w:pPr>
+      <w:bookmarkStart w:id="0" w:name="_GoBack"/>
+      <w:bookmarkEnd w:id="0"/>
     </w:p>
     <w:p>
       <w:pPr>
@@ -826,6 +826,7 @@
     <w:lsdException w:name="HTML Sample" w:semiHidden="1" w:unhideWhenUsed="1"/>
     <w:lsdException w:name="HTML Typewriter" w:semiHidden="1" w:unhideWhenUsed="1"/>
     <w:lsdException w:name="HTML Variable" w:semiHidden="1" w:unhideWhenUsed="1"/>
+    <w:lsdException w:name="Normal Table" w:semiHidden="1" w:unhideWhenUsed="1"/>
     <w:lsdException w:name="annotation subject" w:semiHidden="1" w:unhideWhenUsed="1"/>
     <w:lsdException w:name="No List" w:semiHidden="1" w:unhideWhenUsed="1"/>
     <w:lsdException w:name="Outline List 1" w:semiHidden="1" w:unhideWhenUsed="1"/>
@@ -869,8 +870,10 @@
     <w:lsdException w:name="Table Elegant" w:semiHidden="1" w:unhideWhenUsed="1"/>
     <w:lsdException w:name="Table Professional" w:semiHidden="1" w:unhideWhenUsed="1"/>
     <w:lsdException w:name="Table Subtle 1" w:semiHidden="1" w:unhideWhenUsed="1"/>
+    <w:lsdException w:name="Table Subtle 2" w:semiHidden="1" w:unhideWhenUsed="1"/>
     <w:lsdException w:name="Table Web 1" w:semiHidden="1" w:unhideWhenUsed="1"/>
     <w:lsdException w:name="Table Web 2" w:semiHidden="1" w:unhideWhenUsed="1"/>
+    <w:lsdException w:name="Table Web 3" w:semiHidden="1" w:unhideWhenUsed="1"/>
     <w:lsdException w:name="Balloon Text" w:semiHidden="1" w:unhideWhenUsed="1"/>
     <w:lsdException w:name="Table Grid" w:uiPriority="39"/>
     <w:lsdException w:name="Table Theme" w:semiHidden="1" w:unhideWhenUsed="1"/>

</xml_diff>

<commit_message>
arduino code ziet er goed uit
</commit_message>
<xml_diff>
--- a/Bundel/To do list 1.0.docx
+++ b/Bundel/To do list 1.0.docx
@@ -314,10 +314,7 @@
     <w:p>
       <w:pPr>
         <w:pStyle w:val="Lijstalinea"/>
-        <w:numPr>
-          <w:ilvl w:val="0"/>
-          <w:numId w:val="3"/>
-        </w:numPr>
+        <w:ind w:left="1080"/>
         <w:rPr>
           <w:sz w:val="28"/>
           <w:szCs w:val="28"/>
@@ -720,7 +717,7 @@
       </w:pPr>
     </w:pPrDefault>
   </w:docDefaults>
-  <w:latentStyles w:defLockedState="0" w:defUIPriority="99" w:defSemiHidden="0" w:defUnhideWhenUsed="0" w:defQFormat="0" w:count="375">
+  <w:latentStyles w:defLockedState="0" w:defUIPriority="99" w:defSemiHidden="0" w:defUnhideWhenUsed="0" w:defQFormat="0" w:count="376">
     <w:lsdException w:name="Normal" w:uiPriority="0" w:qFormat="1"/>
     <w:lsdException w:name="heading 1" w:uiPriority="9" w:qFormat="1"/>
     <w:lsdException w:name="heading 2" w:semiHidden="1" w:uiPriority="9" w:unhideWhenUsed="1" w:qFormat="1"/>
@@ -826,7 +823,6 @@
     <w:lsdException w:name="HTML Sample" w:semiHidden="1" w:unhideWhenUsed="1"/>
     <w:lsdException w:name="HTML Typewriter" w:semiHidden="1" w:unhideWhenUsed="1"/>
     <w:lsdException w:name="HTML Variable" w:semiHidden="1" w:unhideWhenUsed="1"/>
-    <w:lsdException w:name="Normal Table" w:semiHidden="1" w:unhideWhenUsed="1"/>
     <w:lsdException w:name="annotation subject" w:semiHidden="1" w:unhideWhenUsed="1"/>
     <w:lsdException w:name="No List" w:semiHidden="1" w:unhideWhenUsed="1"/>
     <w:lsdException w:name="Outline List 1" w:semiHidden="1" w:unhideWhenUsed="1"/>
@@ -873,10 +869,8 @@
     <w:lsdException w:name="Table Subtle 2" w:semiHidden="1" w:unhideWhenUsed="1"/>
     <w:lsdException w:name="Table Web 1" w:semiHidden="1" w:unhideWhenUsed="1"/>
     <w:lsdException w:name="Table Web 2" w:semiHidden="1" w:unhideWhenUsed="1"/>
-    <w:lsdException w:name="Table Web 3" w:semiHidden="1" w:unhideWhenUsed="1"/>
     <w:lsdException w:name="Balloon Text" w:semiHidden="1" w:unhideWhenUsed="1"/>
     <w:lsdException w:name="Table Grid" w:uiPriority="39"/>
-    <w:lsdException w:name="Table Theme" w:semiHidden="1" w:unhideWhenUsed="1"/>
     <w:lsdException w:name="Placeholder Text" w:semiHidden="1"/>
     <w:lsdException w:name="No Spacing" w:uiPriority="1" w:qFormat="1"/>
     <w:lsdException w:name="Light Shading" w:uiPriority="60"/>
@@ -1096,6 +1090,7 @@
     <w:lsdException w:name="Smart Hyperlink" w:semiHidden="1" w:unhideWhenUsed="1"/>
     <w:lsdException w:name="Hashtag" w:semiHidden="1" w:unhideWhenUsed="1"/>
     <w:lsdException w:name="Unresolved Mention" w:semiHidden="1" w:unhideWhenUsed="1"/>
+    <w:lsdException w:name="Smart Link" w:semiHidden="1" w:unhideWhenUsed="1"/>
   </w:latentStyles>
   <w:style w:type="paragraph" w:default="1" w:styleId="Standaard">
     <w:name w:val="Normal"/>

</xml_diff>

<commit_message>
TIJDELIJKE UPLOAD BEN NOG NIET KLAAR!
</commit_message>
<xml_diff>
--- a/Bundel/To do list 1.0.docx
+++ b/Bundel/To do list 1.0.docx
@@ -65,6 +65,8 @@
         </w:rPr>
         <w:t xml:space="preserve"> – opdrachten proces 3</w:t>
       </w:r>
+      <w:bookmarkStart w:id="0" w:name="_GoBack"/>
+      <w:bookmarkEnd w:id="0"/>
     </w:p>
     <w:p>
       <w:pPr>
@@ -170,23 +172,7 @@
           <w:sz w:val="28"/>
           <w:szCs w:val="28"/>
         </w:rPr>
-        <w:t xml:space="preserve"> (</w:t>
-      </w:r>
-      <w:proofErr w:type="spellStart"/>
-      <w:r>
-        <w:rPr>
-          <w:sz w:val="28"/>
-          <w:szCs w:val="28"/>
-        </w:rPr>
-        <w:t>footer</w:t>
-      </w:r>
-      <w:proofErr w:type="spellEnd"/>
-      <w:r>
-        <w:rPr>
-          <w:sz w:val="28"/>
-          <w:szCs w:val="28"/>
-        </w:rPr>
-        <w:t>, verdere uitleg toevoegen)(Ruben)</w:t>
+        <w:t xml:space="preserve"> (verdere uitleg toevoegen)(Ruben)</w:t>
       </w:r>
     </w:p>
     <w:p>
@@ -241,87 +227,12 @@
     <w:p>
       <w:pPr>
         <w:pStyle w:val="Lijstalinea"/>
-        <w:numPr>
-          <w:ilvl w:val="0"/>
-          <w:numId w:val="3"/>
-        </w:numPr>
-        <w:rPr>
-          <w:sz w:val="28"/>
-          <w:szCs w:val="28"/>
-        </w:rPr>
-      </w:pPr>
-      <w:proofErr w:type="gramStart"/>
-      <w:r>
-        <w:rPr>
-          <w:sz w:val="28"/>
-          <w:szCs w:val="28"/>
-        </w:rPr>
-        <w:t>schema</w:t>
-      </w:r>
-      <w:r>
-        <w:rPr>
-          <w:sz w:val="28"/>
-          <w:szCs w:val="28"/>
-        </w:rPr>
-        <w:t>’</w:t>
-      </w:r>
-      <w:r>
-        <w:rPr>
-          <w:sz w:val="28"/>
-          <w:szCs w:val="28"/>
-        </w:rPr>
-        <w:t>s</w:t>
-      </w:r>
-      <w:proofErr w:type="gramEnd"/>
-      <w:r>
-        <w:rPr>
-          <w:sz w:val="28"/>
-          <w:szCs w:val="28"/>
-        </w:rPr>
-        <w:t xml:space="preserve"> updaten</w:t>
-      </w:r>
-      <w:r>
-        <w:rPr>
-          <w:sz w:val="28"/>
-          <w:szCs w:val="28"/>
-        </w:rPr>
-        <w:t xml:space="preserve"> (</w:t>
-      </w:r>
-      <w:proofErr w:type="spellStart"/>
-      <w:r>
-        <w:rPr>
-          <w:sz w:val="28"/>
-          <w:szCs w:val="28"/>
-        </w:rPr>
-        <w:t>leds</w:t>
-      </w:r>
-      <w:proofErr w:type="spellEnd"/>
-      <w:r>
-        <w:rPr>
-          <w:sz w:val="28"/>
-          <w:szCs w:val="28"/>
-        </w:rPr>
-        <w:t xml:space="preserve"> en schuifknop)</w:t>
-      </w:r>
-      <w:r>
-        <w:rPr>
-          <w:sz w:val="28"/>
-          <w:szCs w:val="28"/>
-        </w:rPr>
-        <w:t>(Ruben)</w:t>
-      </w:r>
-    </w:p>
-    <w:p>
-      <w:pPr>
-        <w:pStyle w:val="Lijstalinea"/>
         <w:ind w:left="1080"/>
         <w:rPr>
           <w:sz w:val="28"/>
           <w:szCs w:val="28"/>
         </w:rPr>
       </w:pPr>
-      <w:bookmarkStart w:id="0" w:name="_GoBack"/>
-      <w:bookmarkEnd w:id="0"/>
     </w:p>
     <w:p>
       <w:pPr>
@@ -717,7 +628,7 @@
       </w:pPr>
     </w:pPrDefault>
   </w:docDefaults>
-  <w:latentStyles w:defLockedState="0" w:defUIPriority="99" w:defSemiHidden="0" w:defUnhideWhenUsed="0" w:defQFormat="0" w:count="376">
+  <w:latentStyles w:defLockedState="0" w:defUIPriority="99" w:defSemiHidden="0" w:defUnhideWhenUsed="0" w:defQFormat="0" w:count="375">
     <w:lsdException w:name="Normal" w:uiPriority="0" w:qFormat="1"/>
     <w:lsdException w:name="heading 1" w:uiPriority="9" w:qFormat="1"/>
     <w:lsdException w:name="heading 2" w:semiHidden="1" w:uiPriority="9" w:unhideWhenUsed="1" w:qFormat="1"/>
@@ -823,6 +734,7 @@
     <w:lsdException w:name="HTML Sample" w:semiHidden="1" w:unhideWhenUsed="1"/>
     <w:lsdException w:name="HTML Typewriter" w:semiHidden="1" w:unhideWhenUsed="1"/>
     <w:lsdException w:name="HTML Variable" w:semiHidden="1" w:unhideWhenUsed="1"/>
+    <w:lsdException w:name="Normal Table" w:semiHidden="1" w:unhideWhenUsed="1"/>
     <w:lsdException w:name="annotation subject" w:semiHidden="1" w:unhideWhenUsed="1"/>
     <w:lsdException w:name="No List" w:semiHidden="1" w:unhideWhenUsed="1"/>
     <w:lsdException w:name="Outline List 1" w:semiHidden="1" w:unhideWhenUsed="1"/>
@@ -869,8 +781,10 @@
     <w:lsdException w:name="Table Subtle 2" w:semiHidden="1" w:unhideWhenUsed="1"/>
     <w:lsdException w:name="Table Web 1" w:semiHidden="1" w:unhideWhenUsed="1"/>
     <w:lsdException w:name="Table Web 2" w:semiHidden="1" w:unhideWhenUsed="1"/>
+    <w:lsdException w:name="Table Web 3" w:semiHidden="1" w:unhideWhenUsed="1"/>
     <w:lsdException w:name="Balloon Text" w:semiHidden="1" w:unhideWhenUsed="1"/>
     <w:lsdException w:name="Table Grid" w:uiPriority="39"/>
+    <w:lsdException w:name="Table Theme" w:semiHidden="1" w:unhideWhenUsed="1"/>
     <w:lsdException w:name="Placeholder Text" w:semiHidden="1"/>
     <w:lsdException w:name="No Spacing" w:uiPriority="1" w:qFormat="1"/>
     <w:lsdException w:name="Light Shading" w:uiPriority="60"/>
@@ -1090,7 +1004,6 @@
     <w:lsdException w:name="Smart Hyperlink" w:semiHidden="1" w:unhideWhenUsed="1"/>
     <w:lsdException w:name="Hashtag" w:semiHidden="1" w:unhideWhenUsed="1"/>
     <w:lsdException w:name="Unresolved Mention" w:semiHidden="1" w:unhideWhenUsed="1"/>
-    <w:lsdException w:name="Smart Link" w:semiHidden="1" w:unhideWhenUsed="1"/>
   </w:latentStyles>
   <w:style w:type="paragraph" w:default="1" w:styleId="Standaard">
     <w:name w:val="Normal"/>

</xml_diff>